<commit_message>
TS 2.2 Ghanam Tamil Corrections - 24-06-2023
</commit_message>
<xml_diff>
--- a/TS Jatai Ghanam Project/TS 2.2/TS 2.2 Ghanam Sanskrit Corrections.docx
+++ b/TS Jatai Ghanam Project/TS 2.2/TS 2.2 Ghanam Sanskrit Corrections.docx
@@ -178,27 +178,7 @@
           <w:sz w:val="28"/>
           <w:szCs w:val="32"/>
         </w:rPr>
-        <w:t>(</w:t>
-      </w:r>
-      <w:proofErr w:type="gramStart"/>
-      <w:r>
-        <w:rPr>
-          <w:b/>
-          <w:bCs/>
-          <w:sz w:val="28"/>
-          <w:szCs w:val="32"/>
-        </w:rPr>
-        <w:t>ignore</w:t>
-      </w:r>
-      <w:proofErr w:type="gramEnd"/>
-      <w:r>
-        <w:rPr>
-          <w:b/>
-          <w:bCs/>
-          <w:sz w:val="28"/>
-          <w:szCs w:val="32"/>
-        </w:rPr>
-        <w:t xml:space="preserve"> those which are already incorporated in your book’s version and date)</w:t>
+        <w:t>(ignore those which are already incorporated in your book’s version and date)</w:t>
       </w:r>
     </w:p>
     <w:tbl>
@@ -406,19 +386,8 @@
                 <w:sz w:val="32"/>
                 <w:szCs w:val="40"/>
               </w:rPr>
-              <w:t>)</w:t>
-            </w:r>
-            <w:proofErr w:type="gramStart"/>
-            <w:r>
-              <w:rPr>
-                <w:rFonts w:ascii="BRH Devanagari Extra" w:hAnsi="BRH Devanagari Extra" w:cs="BRH Devanagari Extra"/>
-                <w:color w:val="000000"/>
-                <w:sz w:val="32"/>
-                <w:szCs w:val="40"/>
-              </w:rPr>
-              <w:t>-  A</w:t>
-            </w:r>
-            <w:proofErr w:type="gramEnd"/>
+              <w:t>)-  A</w:t>
+            </w:r>
             <w:r>
               <w:rPr>
                 <w:rFonts w:ascii="BRH Malayalam Extra" w:hAnsi="BRH Malayalam Extra" w:cs="BRH Devanagari Extra"/>
@@ -852,19 +821,8 @@
                 <w:sz w:val="32"/>
                 <w:szCs w:val="40"/>
               </w:rPr>
-              <w:t>)</w:t>
-            </w:r>
-            <w:proofErr w:type="gramStart"/>
-            <w:r>
-              <w:rPr>
-                <w:rFonts w:ascii="BRH Devanagari Extra" w:hAnsi="BRH Devanagari Extra" w:cs="BRH Devanagari Extra"/>
-                <w:color w:val="000000"/>
-                <w:sz w:val="32"/>
-                <w:szCs w:val="40"/>
-              </w:rPr>
-              <w:t>-  A</w:t>
-            </w:r>
-            <w:proofErr w:type="gramEnd"/>
+              <w:t>)-  A</w:t>
+            </w:r>
             <w:r>
               <w:rPr>
                 <w:rFonts w:ascii="BRH Malayalam Extra" w:hAnsi="BRH Malayalam Extra" w:cs="BRH Devanagari Extra"/>
@@ -1345,27 +1303,7 @@
                 <w:sz w:val="32"/>
                 <w:szCs w:val="40"/>
               </w:rPr>
-              <w:t>)</w:t>
-            </w:r>
-            <w:proofErr w:type="gramStart"/>
-            <w:r>
-              <w:rPr>
-                <w:rFonts w:ascii="BRH Devanagari Extra" w:hAnsi="BRH Devanagari Extra" w:cs="BRH Devanagari Extra"/>
-                <w:color w:val="000000"/>
-                <w:sz w:val="32"/>
-                <w:szCs w:val="40"/>
-              </w:rPr>
-              <w:t>-  U</w:t>
-            </w:r>
-            <w:proofErr w:type="gramEnd"/>
-            <w:r>
-              <w:rPr>
-                <w:rFonts w:ascii="BRH Devanagari Extra" w:hAnsi="BRH Devanagari Extra" w:cs="BRH Devanagari Extra"/>
-                <w:color w:val="000000"/>
-                <w:sz w:val="32"/>
-                <w:szCs w:val="40"/>
-              </w:rPr>
-              <w:t>¤ÉÉ(aqÉç)þÍxÉ | mÉëå</w:t>
+              <w:t>)-  U¤ÉÉ(aqÉç)þÍxÉ | mÉëå</w:t>
             </w:r>
             <w:r>
               <w:rPr>
@@ -1423,27 +1361,7 @@
                 <w:sz w:val="32"/>
                 <w:szCs w:val="40"/>
               </w:rPr>
-              <w:t>U¤</w:t>
-            </w:r>
-            <w:proofErr w:type="gramStart"/>
-            <w:r>
-              <w:rPr>
-                <w:rFonts w:ascii="BRH Devanagari Extra" w:hAnsi="BRH Devanagari Extra" w:cs="BRH Devanagari Extra"/>
-                <w:color w:val="000000"/>
-                <w:sz w:val="32"/>
-                <w:szCs w:val="40"/>
-              </w:rPr>
-              <w:t>ÉÉ(</w:t>
-            </w:r>
-            <w:proofErr w:type="gramEnd"/>
-            <w:r>
-              <w:rPr>
-                <w:rFonts w:ascii="BRH Devanagari Extra" w:hAnsi="BRH Devanagari Extra" w:cs="BRH Devanagari Extra"/>
-                <w:color w:val="000000"/>
-                <w:sz w:val="32"/>
-                <w:szCs w:val="40"/>
-              </w:rPr>
-              <w:t>aqÉç)þÍxÉ mÉëå</w:t>
+              <w:t>U¤ÉÉ(aqÉç)þÍxÉ mÉëå</w:t>
             </w:r>
             <w:r>
               <w:rPr>
@@ -1678,27 +1596,7 @@
                 <w:sz w:val="32"/>
                 <w:szCs w:val="40"/>
               </w:rPr>
-              <w:t xml:space="preserve"> U¤</w:t>
-            </w:r>
-            <w:proofErr w:type="gramStart"/>
-            <w:r>
-              <w:rPr>
-                <w:rFonts w:ascii="BRH Devanagari Extra" w:hAnsi="BRH Devanagari Extra" w:cs="BRH Devanagari Extra"/>
-                <w:color w:val="000000"/>
-                <w:sz w:val="32"/>
-                <w:szCs w:val="40"/>
-              </w:rPr>
-              <w:t>ÉÉ(</w:t>
-            </w:r>
-            <w:proofErr w:type="gramEnd"/>
-            <w:r>
-              <w:rPr>
-                <w:rFonts w:ascii="BRH Devanagari Extra" w:hAnsi="BRH Devanagari Extra" w:cs="BRH Devanagari Extra"/>
-                <w:color w:val="000000"/>
-                <w:sz w:val="32"/>
-                <w:szCs w:val="40"/>
-              </w:rPr>
-              <w:t>aqÉç)þÍxÉ</w:t>
+              <w:t xml:space="preserve"> U¤ÉÉ(aqÉç)þÍxÉ</w:t>
             </w:r>
             <w:r>
               <w:rPr>
@@ -1928,19 +1826,8 @@
                 <w:sz w:val="32"/>
                 <w:szCs w:val="40"/>
               </w:rPr>
-              <w:t>)</w:t>
-            </w:r>
-            <w:proofErr w:type="gramStart"/>
-            <w:r>
-              <w:rPr>
-                <w:rFonts w:ascii="BRH Devanagari Extra" w:hAnsi="BRH Devanagari Extra" w:cs="BRH Devanagari Extra"/>
-                <w:color w:val="000000"/>
-                <w:sz w:val="32"/>
-                <w:szCs w:val="40"/>
-              </w:rPr>
-              <w:t>-  mÉëå</w:t>
-            </w:r>
-            <w:proofErr w:type="gramEnd"/>
+              <w:t>)-  mÉëå</w:t>
+            </w:r>
             <w:r>
               <w:rPr>
                 <w:rFonts w:ascii="BRH Malayalam Extra" w:hAnsi="BRH Malayalam Extra" w:cs="BRH Devanagari Extra"/>
@@ -2513,19 +2400,8 @@
                 <w:sz w:val="32"/>
                 <w:szCs w:val="40"/>
               </w:rPr>
-              <w:t>)</w:t>
-            </w:r>
-            <w:proofErr w:type="gramStart"/>
-            <w:r>
-              <w:rPr>
-                <w:rFonts w:ascii="BRH Devanagari Extra" w:hAnsi="BRH Devanagari Extra" w:cs="BRH Devanagari Extra"/>
-                <w:color w:val="000000"/>
-                <w:sz w:val="32"/>
-                <w:szCs w:val="40"/>
-              </w:rPr>
-              <w:t>-  xÉÇ</w:t>
-            </w:r>
-            <w:proofErr w:type="gramEnd"/>
+              <w:t>)-  xÉÇ</w:t>
+            </w:r>
             <w:r>
               <w:rPr>
                 <w:rFonts w:ascii="BRH Malayalam Extra" w:hAnsi="BRH Malayalam Extra" w:cs="BRH Devanagari Extra"/>
@@ -2973,27 +2849,7 @@
                 <w:sz w:val="32"/>
                 <w:szCs w:val="40"/>
               </w:rPr>
-              <w:t>)</w:t>
-            </w:r>
-            <w:proofErr w:type="gramStart"/>
-            <w:r>
-              <w:rPr>
-                <w:rFonts w:ascii="BRH Devanagari Extra" w:hAnsi="BRH Devanagari Extra" w:cs="BRH Devanagari Extra"/>
-                <w:color w:val="000000"/>
-                <w:sz w:val="32"/>
-                <w:szCs w:val="40"/>
-              </w:rPr>
-              <w:t>-  U</w:t>
-            </w:r>
-            <w:proofErr w:type="gramEnd"/>
-            <w:r>
-              <w:rPr>
-                <w:rFonts w:ascii="BRH Devanagari Extra" w:hAnsi="BRH Devanagari Extra" w:cs="BRH Devanagari Extra"/>
-                <w:color w:val="000000"/>
-                <w:sz w:val="32"/>
-                <w:szCs w:val="40"/>
-              </w:rPr>
-              <w:t>¤ÉÉ(aqÉç)þÍxÉ | mÉëå</w:t>
+              <w:t>)-  U¤ÉÉ(aqÉç)þÍxÉ | mÉëå</w:t>
             </w:r>
             <w:r>
               <w:rPr>
@@ -3051,27 +2907,7 @@
                 <w:sz w:val="32"/>
                 <w:szCs w:val="40"/>
               </w:rPr>
-              <w:t>U¤</w:t>
-            </w:r>
-            <w:proofErr w:type="gramStart"/>
-            <w:r>
-              <w:rPr>
-                <w:rFonts w:ascii="BRH Devanagari Extra" w:hAnsi="BRH Devanagari Extra" w:cs="BRH Devanagari Extra"/>
-                <w:color w:val="000000"/>
-                <w:sz w:val="32"/>
-                <w:szCs w:val="40"/>
-              </w:rPr>
-              <w:t>ÉÉ(</w:t>
-            </w:r>
-            <w:proofErr w:type="gramEnd"/>
-            <w:r>
-              <w:rPr>
-                <w:rFonts w:ascii="BRH Devanagari Extra" w:hAnsi="BRH Devanagari Extra" w:cs="BRH Devanagari Extra"/>
-                <w:color w:val="000000"/>
-                <w:sz w:val="32"/>
-                <w:szCs w:val="40"/>
-              </w:rPr>
-              <w:t>aqÉç)þÍxÉ mÉëå</w:t>
+              <w:t>U¤ÉÉ(aqÉç)þÍxÉ mÉëå</w:t>
             </w:r>
             <w:r>
               <w:rPr>
@@ -3316,27 +3152,7 @@
                 <w:sz w:val="32"/>
                 <w:szCs w:val="40"/>
               </w:rPr>
-              <w:t xml:space="preserve"> U¤</w:t>
-            </w:r>
-            <w:proofErr w:type="gramStart"/>
-            <w:r>
-              <w:rPr>
-                <w:rFonts w:ascii="BRH Devanagari Extra" w:hAnsi="BRH Devanagari Extra" w:cs="BRH Devanagari Extra"/>
-                <w:color w:val="000000"/>
-                <w:sz w:val="32"/>
-                <w:szCs w:val="40"/>
-              </w:rPr>
-              <w:t>ÉÉ(</w:t>
-            </w:r>
-            <w:proofErr w:type="gramEnd"/>
-            <w:r>
-              <w:rPr>
-                <w:rFonts w:ascii="BRH Devanagari Extra" w:hAnsi="BRH Devanagari Extra" w:cs="BRH Devanagari Extra"/>
-                <w:color w:val="000000"/>
-                <w:sz w:val="32"/>
-                <w:szCs w:val="40"/>
-              </w:rPr>
-              <w:t>aqÉç)þÍxÉ</w:t>
+              <w:t xml:space="preserve"> U¤ÉÉ(aqÉç)þÍxÉ</w:t>
             </w:r>
             <w:r>
               <w:rPr>
@@ -3568,19 +3384,8 @@
                 <w:sz w:val="32"/>
                 <w:szCs w:val="40"/>
               </w:rPr>
-              <w:t>)</w:t>
-            </w:r>
-            <w:proofErr w:type="gramStart"/>
-            <w:r>
-              <w:rPr>
-                <w:rFonts w:ascii="BRH Devanagari Extra" w:hAnsi="BRH Devanagari Extra" w:cs="BRH Devanagari Extra"/>
-                <w:color w:val="000000"/>
-                <w:sz w:val="32"/>
-                <w:szCs w:val="40"/>
-              </w:rPr>
-              <w:t>-  mÉëå</w:t>
-            </w:r>
-            <w:proofErr w:type="gramEnd"/>
+              <w:t>)-  mÉëå</w:t>
+            </w:r>
             <w:r>
               <w:rPr>
                 <w:rFonts w:ascii="BRH Malayalam Extra" w:hAnsi="BRH Malayalam Extra" w:cs="BRH Devanagari Extra"/>
@@ -4173,19 +3978,8 @@
                 <w:sz w:val="32"/>
                 <w:szCs w:val="40"/>
               </w:rPr>
-              <w:t>)</w:t>
-            </w:r>
-            <w:proofErr w:type="gramStart"/>
-            <w:r>
-              <w:rPr>
-                <w:rFonts w:ascii="BRH Devanagari Extra" w:hAnsi="BRH Devanagari Extra" w:cs="BRH Devanagari Extra"/>
-                <w:color w:val="000000"/>
-                <w:sz w:val="32"/>
-                <w:szCs w:val="40"/>
-              </w:rPr>
-              <w:t>-  xÉÇ</w:t>
-            </w:r>
-            <w:proofErr w:type="gramEnd"/>
+              <w:t>)-  xÉÇ</w:t>
+            </w:r>
             <w:r>
               <w:rPr>
                 <w:rFonts w:ascii="BRH Malayalam Extra" w:hAnsi="BRH Malayalam Extra" w:cs="BRH Devanagari Extra"/>
@@ -4716,19 +4510,8 @@
                 <w:sz w:val="32"/>
                 <w:szCs w:val="40"/>
               </w:rPr>
-              <w:t>)</w:t>
-            </w:r>
-            <w:proofErr w:type="gramStart"/>
-            <w:r>
-              <w:rPr>
-                <w:rFonts w:ascii="BRH Devanagari Extra" w:hAnsi="BRH Devanagari Extra" w:cs="BRH Devanagari Extra"/>
-                <w:color w:val="000000"/>
-                <w:sz w:val="32"/>
-                <w:szCs w:val="40"/>
-              </w:rPr>
-              <w:t>-  rÉÉ</w:t>
-            </w:r>
-            <w:proofErr w:type="gramEnd"/>
+              <w:t>)-  rÉÉ</w:t>
+            </w:r>
             <w:r>
               <w:rPr>
                 <w:rFonts w:ascii="BRH Malayalam Extra" w:hAnsi="BRH Malayalam Extra" w:cs="BRH Devanagari Extra"/>
@@ -5214,27 +4997,7 @@
                 <w:sz w:val="32"/>
                 <w:szCs w:val="40"/>
               </w:rPr>
-              <w:t>)</w:t>
-            </w:r>
-            <w:proofErr w:type="gramStart"/>
-            <w:r>
-              <w:rPr>
-                <w:rFonts w:ascii="BRH Devanagari Extra" w:hAnsi="BRH Devanagari Extra" w:cs="BRH Devanagari Extra"/>
-                <w:color w:val="000000"/>
-                <w:sz w:val="32"/>
-                <w:szCs w:val="40"/>
-              </w:rPr>
-              <w:t>-  U</w:t>
-            </w:r>
-            <w:proofErr w:type="gramEnd"/>
-            <w:r>
-              <w:rPr>
-                <w:rFonts w:ascii="BRH Devanagari Extra" w:hAnsi="BRH Devanagari Extra" w:cs="BRH Devanagari Extra"/>
-                <w:color w:val="000000"/>
-                <w:sz w:val="32"/>
-                <w:szCs w:val="40"/>
-              </w:rPr>
-              <w:t>¤ÉþxÉÉqÉç | AlÉþluÉuÉcÉÉ</w:t>
+              <w:t>)-  U¤ÉþxÉÉqÉç | AlÉþluÉuÉcÉÉ</w:t>
             </w:r>
             <w:r>
               <w:rPr>
@@ -5864,17 +5627,7 @@
                 <w:sz w:val="32"/>
                 <w:szCs w:val="40"/>
               </w:rPr>
-              <w:t>)</w:t>
-            </w:r>
-            <w:proofErr w:type="gramStart"/>
-            <w:r>
-              <w:rPr>
-                <w:rFonts w:ascii="BRH Devanagari Extra" w:hAnsi="BRH Devanagari Extra" w:cs="BRH Devanagari Extra"/>
-                <w:color w:val="000000"/>
-                <w:sz w:val="32"/>
-                <w:szCs w:val="40"/>
-              </w:rPr>
-              <w:t>-  AlÉþluÉuÉcÉÉ</w:t>
+              <w:t>)-  AlÉþluÉuÉcÉÉ</w:t>
             </w:r>
             <w:r>
               <w:rPr>
@@ -5895,7 +5648,6 @@
               </w:rPr>
               <w:t>É</w:t>
             </w:r>
-            <w:proofErr w:type="gramEnd"/>
             <w:r>
               <w:rPr>
                 <w:rFonts w:ascii="BRH Malayalam Extra" w:hAnsi="BRH Malayalam Extra" w:cs="BRH Devanagari Extra"/>
@@ -6518,17 +6270,7 @@
                 <w:sz w:val="32"/>
                 <w:szCs w:val="40"/>
               </w:rPr>
-              <w:t>)</w:t>
-            </w:r>
-            <w:proofErr w:type="gramStart"/>
-            <w:r>
-              <w:rPr>
-                <w:rFonts w:ascii="BRH Devanagari Extra" w:hAnsi="BRH Devanagari Extra" w:cs="BRH Devanagari Extra"/>
-                <w:color w:val="000000"/>
-                <w:sz w:val="32"/>
-                <w:szCs w:val="40"/>
-              </w:rPr>
-              <w:t>-  AlÉþluÉuÉcÉÉ</w:t>
+              <w:t>)-  AlÉþluÉuÉcÉÉ</w:t>
             </w:r>
             <w:r>
               <w:rPr>
@@ -6540,7 +6282,6 @@
               </w:rPr>
               <w:t>UÉ</w:t>
             </w:r>
-            <w:proofErr w:type="gramEnd"/>
             <w:r>
               <w:rPr>
                 <w:rFonts w:ascii="BRH Malayalam Extra" w:hAnsi="BRH Malayalam Extra" w:cs="BRH Devanagari Extra"/>
@@ -6814,19 +6555,8 @@
                 <w:sz w:val="32"/>
                 <w:szCs w:val="40"/>
               </w:rPr>
-              <w:t>)</w:t>
-            </w:r>
-            <w:proofErr w:type="gramStart"/>
-            <w:r>
-              <w:rPr>
-                <w:rFonts w:ascii="BRH Devanagari Extra" w:hAnsi="BRH Devanagari Extra" w:cs="BRH Devanagari Extra"/>
-                <w:color w:val="000000"/>
-                <w:sz w:val="32"/>
-                <w:szCs w:val="40"/>
-              </w:rPr>
-              <w:t>-  rÉÉ</w:t>
-            </w:r>
-            <w:proofErr w:type="gramEnd"/>
+              <w:t>)-  rÉÉ</w:t>
+            </w:r>
             <w:r>
               <w:rPr>
                 <w:rFonts w:ascii="BRH Malayalam Extra" w:hAnsi="BRH Malayalam Extra" w:cs="BRH Devanagari Extra"/>
@@ -7262,27 +6992,7 @@
                 <w:sz w:val="32"/>
                 <w:szCs w:val="40"/>
               </w:rPr>
-              <w:t>)</w:t>
-            </w:r>
-            <w:proofErr w:type="gramStart"/>
-            <w:r>
-              <w:rPr>
-                <w:rFonts w:ascii="BRH Devanagari Extra" w:hAnsi="BRH Devanagari Extra" w:cs="BRH Devanagari Extra"/>
-                <w:color w:val="000000"/>
-                <w:sz w:val="32"/>
-                <w:szCs w:val="40"/>
-              </w:rPr>
-              <w:t>-  U</w:t>
-            </w:r>
-            <w:proofErr w:type="gramEnd"/>
-            <w:r>
-              <w:rPr>
-                <w:rFonts w:ascii="BRH Devanagari Extra" w:hAnsi="BRH Devanagari Extra" w:cs="BRH Devanagari Extra"/>
-                <w:color w:val="000000"/>
-                <w:sz w:val="32"/>
-                <w:szCs w:val="40"/>
-              </w:rPr>
-              <w:t>¤ÉþxÉÉqÉç | AlÉþluÉuÉcÉÉ</w:t>
+              <w:t>)-  U¤ÉþxÉÉqÉç | AlÉþluÉuÉcÉÉ</w:t>
             </w:r>
             <w:r>
               <w:rPr>
@@ -7873,17 +7583,7 @@
                 <w:sz w:val="32"/>
                 <w:szCs w:val="40"/>
               </w:rPr>
-              <w:t>)</w:t>
-            </w:r>
-            <w:proofErr w:type="gramStart"/>
-            <w:r>
-              <w:rPr>
-                <w:rFonts w:ascii="BRH Devanagari Extra" w:hAnsi="BRH Devanagari Extra" w:cs="BRH Devanagari Extra"/>
-                <w:color w:val="000000"/>
-                <w:sz w:val="32"/>
-                <w:szCs w:val="40"/>
-              </w:rPr>
-              <w:t>-  AlÉþluÉuÉcÉÉ</w:t>
+              <w:t>)-  AlÉþluÉuÉcÉÉ</w:t>
             </w:r>
             <w:r>
               <w:rPr>
@@ -7902,17 +7602,7 @@
                 <w:sz w:val="32"/>
                 <w:szCs w:val="40"/>
               </w:rPr>
-              <w:t>rÉ</w:t>
-            </w:r>
-            <w:proofErr w:type="gramEnd"/>
-            <w:r>
-              <w:rPr>
-                <w:rFonts w:ascii="BRH Devanagari Extra" w:hAnsi="BRH Devanagari Extra" w:cs="BRH Devanagari Extra"/>
-                <w:color w:val="000000"/>
-                <w:sz w:val="32"/>
-                <w:szCs w:val="40"/>
-              </w:rPr>
-              <w:t xml:space="preserve"> | U</w:t>
+              <w:t>rÉ | U</w:t>
             </w:r>
             <w:r>
               <w:rPr>
@@ -8491,17 +8181,7 @@
                 <w:sz w:val="32"/>
                 <w:szCs w:val="40"/>
               </w:rPr>
-              <w:t>)</w:t>
-            </w:r>
-            <w:proofErr w:type="gramStart"/>
-            <w:r>
-              <w:rPr>
-                <w:rFonts w:ascii="BRH Devanagari Extra" w:hAnsi="BRH Devanagari Extra" w:cs="BRH Devanagari Extra"/>
-                <w:color w:val="000000"/>
-                <w:sz w:val="32"/>
-                <w:szCs w:val="40"/>
-              </w:rPr>
-              <w:t>-  AlÉþluÉuÉcÉÉ</w:t>
+              <w:t>)-  AlÉþluÉuÉcÉÉ</w:t>
             </w:r>
             <w:r>
               <w:rPr>
@@ -8520,17 +8200,7 @@
                 <w:sz w:val="32"/>
                 <w:szCs w:val="40"/>
               </w:rPr>
-              <w:t>rÉ</w:t>
-            </w:r>
-            <w:proofErr w:type="gramEnd"/>
-            <w:r>
-              <w:rPr>
-                <w:rFonts w:ascii="BRH Devanagari Extra" w:hAnsi="BRH Devanagari Extra" w:cs="BRH Devanagari Extra"/>
-                <w:color w:val="000000"/>
-                <w:sz w:val="32"/>
-                <w:szCs w:val="40"/>
-              </w:rPr>
-              <w:t xml:space="preserve"> |</w:t>
+              <w:t>rÉ |</w:t>
             </w:r>
           </w:p>
           <w:p>
@@ -8792,27 +8462,7 @@
                 <w:sz w:val="32"/>
                 <w:szCs w:val="40"/>
               </w:rPr>
-              <w:t>)</w:t>
-            </w:r>
-            <w:proofErr w:type="gramStart"/>
-            <w:r>
-              <w:rPr>
-                <w:rFonts w:ascii="BRH Devanagari Extra" w:hAnsi="BRH Devanagari Extra" w:cs="BRH Devanagari Extra"/>
-                <w:color w:val="000000"/>
-                <w:sz w:val="32"/>
-                <w:szCs w:val="40"/>
-              </w:rPr>
-              <w:t>-  AÉ</w:t>
-            </w:r>
-            <w:proofErr w:type="gramEnd"/>
-            <w:r>
-              <w:rPr>
-                <w:rFonts w:ascii="BRH Devanagari Extra" w:hAnsi="BRH Devanagari Extra" w:cs="BRH Devanagari Extra"/>
-                <w:color w:val="000000"/>
-                <w:sz w:val="32"/>
-                <w:szCs w:val="40"/>
-              </w:rPr>
-              <w:t xml:space="preserve"> | G</w:t>
+              <w:t>)-  AÉ | G</w:t>
             </w:r>
             <w:r>
               <w:rPr>
@@ -9161,27 +8811,7 @@
                 <w:sz w:val="32"/>
                 <w:szCs w:val="40"/>
               </w:rPr>
-              <w:t>)</w:t>
-            </w:r>
-            <w:proofErr w:type="gramStart"/>
-            <w:r>
-              <w:rPr>
-                <w:rFonts w:ascii="BRH Devanagari Extra" w:hAnsi="BRH Devanagari Extra" w:cs="BRH Devanagari Extra"/>
-                <w:color w:val="000000"/>
-                <w:sz w:val="32"/>
-                <w:szCs w:val="40"/>
-              </w:rPr>
-              <w:t>-  AÉ</w:t>
-            </w:r>
-            <w:proofErr w:type="gramEnd"/>
-            <w:r>
-              <w:rPr>
-                <w:rFonts w:ascii="BRH Devanagari Extra" w:hAnsi="BRH Devanagari Extra" w:cs="BRH Devanagari Extra"/>
-                <w:color w:val="000000"/>
-                <w:sz w:val="32"/>
-                <w:szCs w:val="40"/>
-              </w:rPr>
-              <w:t xml:space="preserve"> | G</w:t>
+              <w:t>)-  AÉ | G</w:t>
             </w:r>
             <w:r>
               <w:rPr>
@@ -9558,19 +9188,8 @@
                 <w:sz w:val="32"/>
                 <w:szCs w:val="40"/>
               </w:rPr>
-              <w:t>)</w:t>
-            </w:r>
-            <w:proofErr w:type="gramStart"/>
-            <w:r>
-              <w:rPr>
-                <w:rFonts w:ascii="BRH Devanagari Extra" w:hAnsi="BRH Devanagari Extra" w:cs="BRH Devanagari Extra"/>
-                <w:color w:val="000000"/>
-                <w:sz w:val="32"/>
-                <w:szCs w:val="40"/>
-              </w:rPr>
-              <w:t>-  L</w:t>
-            </w:r>
-            <w:proofErr w:type="gramEnd"/>
+              <w:t>)-  L</w:t>
+            </w:r>
             <w:r>
               <w:rPr>
                 <w:rFonts w:ascii="BRH Malayalam Extra" w:hAnsi="BRH Malayalam Extra" w:cs="BRH Devanagari Extra"/>
@@ -9949,19 +9568,8 @@
                 <w:sz w:val="32"/>
                 <w:szCs w:val="40"/>
               </w:rPr>
-              <w:t>)</w:t>
-            </w:r>
-            <w:proofErr w:type="gramStart"/>
-            <w:r>
-              <w:rPr>
-                <w:rFonts w:ascii="BRH Devanagari Extra" w:hAnsi="BRH Devanagari Extra" w:cs="BRH Devanagari Extra"/>
-                <w:color w:val="000000"/>
-                <w:sz w:val="32"/>
-                <w:szCs w:val="40"/>
-              </w:rPr>
-              <w:t>-  L</w:t>
-            </w:r>
-            <w:proofErr w:type="gramEnd"/>
+              <w:t>)-  L</w:t>
+            </w:r>
             <w:r>
               <w:rPr>
                 <w:rFonts w:ascii="BRH Malayalam Extra" w:hAnsi="BRH Malayalam Extra" w:cs="BRH Devanagari Extra"/>
@@ -10602,19 +10210,8 @@
                 <w:sz w:val="32"/>
                 <w:szCs w:val="40"/>
               </w:rPr>
-              <w:t>)</w:t>
-            </w:r>
-            <w:proofErr w:type="gramStart"/>
-            <w:r>
-              <w:rPr>
-                <w:rFonts w:ascii="BRH Devanagari Extra" w:hAnsi="BRH Devanagari Extra" w:cs="BRH Devanagari Extra"/>
-                <w:color w:val="000000"/>
-                <w:sz w:val="32"/>
-                <w:szCs w:val="40"/>
-              </w:rPr>
-              <w:t>-  zÉ</w:t>
-            </w:r>
-            <w:proofErr w:type="gramEnd"/>
+              <w:t>)-  zÉ</w:t>
+            </w:r>
             <w:r>
               <w:rPr>
                 <w:rFonts w:ascii="BRH Malayalam Extra" w:hAnsi="BRH Malayalam Extra" w:cs="BRH Devanagari Extra"/>
@@ -11071,19 +10668,8 @@
                 <w:sz w:val="32"/>
                 <w:szCs w:val="40"/>
               </w:rPr>
-              <w:t>)</w:t>
-            </w:r>
-            <w:proofErr w:type="gramStart"/>
-            <w:r>
-              <w:rPr>
-                <w:rFonts w:ascii="BRH Devanagari Extra" w:hAnsi="BRH Devanagari Extra" w:cs="BRH Devanagari Extra"/>
-                <w:color w:val="000000"/>
-                <w:sz w:val="32"/>
-                <w:szCs w:val="40"/>
-              </w:rPr>
-              <w:t>-  L</w:t>
-            </w:r>
-            <w:proofErr w:type="gramEnd"/>
+              <w:t>)-  L</w:t>
+            </w:r>
             <w:r>
               <w:rPr>
                 <w:rFonts w:ascii="BRH Malayalam Extra" w:hAnsi="BRH Malayalam Extra" w:cs="BRH Devanagari Extra"/>
@@ -11463,19 +11049,8 @@
                 <w:sz w:val="32"/>
                 <w:szCs w:val="40"/>
               </w:rPr>
-              <w:t>)</w:t>
-            </w:r>
-            <w:proofErr w:type="gramStart"/>
-            <w:r>
-              <w:rPr>
-                <w:rFonts w:ascii="BRH Devanagari Extra" w:hAnsi="BRH Devanagari Extra" w:cs="BRH Devanagari Extra"/>
-                <w:color w:val="000000"/>
-                <w:sz w:val="32"/>
-                <w:szCs w:val="40"/>
-              </w:rPr>
-              <w:t>-  L</w:t>
-            </w:r>
-            <w:proofErr w:type="gramEnd"/>
+              <w:t>)-  L</w:t>
+            </w:r>
             <w:r>
               <w:rPr>
                 <w:rFonts w:ascii="BRH Malayalam Extra" w:hAnsi="BRH Malayalam Extra" w:cs="BRH Devanagari Extra"/>
@@ -12150,19 +11725,8 @@
                 <w:sz w:val="32"/>
                 <w:szCs w:val="40"/>
               </w:rPr>
-              <w:t>)</w:t>
-            </w:r>
-            <w:proofErr w:type="gramStart"/>
-            <w:r>
-              <w:rPr>
-                <w:rFonts w:ascii="BRH Devanagari Extra" w:hAnsi="BRH Devanagari Extra" w:cs="BRH Devanagari Extra"/>
-                <w:color w:val="000000"/>
-                <w:sz w:val="32"/>
-                <w:szCs w:val="40"/>
-              </w:rPr>
-              <w:t>-  zÉ</w:t>
-            </w:r>
-            <w:proofErr w:type="gramEnd"/>
+              <w:t>)-  zÉ</w:t>
+            </w:r>
             <w:r>
               <w:rPr>
                 <w:rFonts w:ascii="BRH Malayalam Extra" w:hAnsi="BRH Malayalam Extra" w:cs="BRH Devanagari Extra"/>
@@ -12635,19 +12199,8 @@
                 <w:sz w:val="32"/>
                 <w:szCs w:val="40"/>
               </w:rPr>
-              <w:t>)</w:t>
-            </w:r>
-            <w:proofErr w:type="gramStart"/>
-            <w:r>
-              <w:rPr>
-                <w:rFonts w:ascii="BRH Devanagari Extra" w:hAnsi="BRH Devanagari Extra" w:cs="BRH Devanagari Extra"/>
-                <w:color w:val="000000"/>
-                <w:sz w:val="32"/>
-                <w:szCs w:val="40"/>
-              </w:rPr>
-              <w:t>-  A</w:t>
-            </w:r>
-            <w:proofErr w:type="gramEnd"/>
+              <w:t>)-  A</w:t>
+            </w:r>
             <w:r>
               <w:rPr>
                 <w:rFonts w:ascii="BRH Malayalam Extra" w:hAnsi="BRH Malayalam Extra" w:cs="BRH Devanagari Extra"/>
@@ -12991,27 +12544,7 @@
                 <w:sz w:val="32"/>
                 <w:szCs w:val="40"/>
               </w:rPr>
-              <w:t>)</w:t>
-            </w:r>
-            <w:proofErr w:type="gramStart"/>
-            <w:r>
-              <w:rPr>
-                <w:rFonts w:ascii="BRH Devanagari Extra" w:hAnsi="BRH Devanagari Extra" w:cs="BRH Devanagari Extra"/>
-                <w:color w:val="000000"/>
-                <w:sz w:val="32"/>
-                <w:szCs w:val="40"/>
-              </w:rPr>
-              <w:t>-  iÉÉæ</w:t>
-            </w:r>
-            <w:proofErr w:type="gramEnd"/>
-            <w:r>
-              <w:rPr>
-                <w:rFonts w:ascii="BRH Devanagari Extra" w:hAnsi="BRH Devanagari Extra" w:cs="BRH Devanagari Extra"/>
-                <w:color w:val="000000"/>
-                <w:sz w:val="32"/>
-                <w:szCs w:val="40"/>
-              </w:rPr>
-              <w:t xml:space="preserve"> | xÉÇ</w:t>
+              <w:t>)-  iÉÉæ | xÉÇ</w:t>
             </w:r>
             <w:r>
               <w:rPr>
@@ -13440,19 +12973,8 @@
                 <w:sz w:val="32"/>
                 <w:szCs w:val="40"/>
               </w:rPr>
-              <w:t>)</w:t>
-            </w:r>
-            <w:proofErr w:type="gramStart"/>
-            <w:r>
-              <w:rPr>
-                <w:rFonts w:ascii="BRH Devanagari Extra" w:hAnsi="BRH Devanagari Extra" w:cs="BRH Devanagari Extra"/>
-                <w:color w:val="000000"/>
-                <w:sz w:val="32"/>
-                <w:szCs w:val="40"/>
-              </w:rPr>
-              <w:t>-  xÉÇ</w:t>
-            </w:r>
-            <w:proofErr w:type="gramEnd"/>
+              <w:t>)-  xÉÇ</w:t>
+            </w:r>
             <w:r>
               <w:rPr>
                 <w:rFonts w:ascii="BRH Malayalam Extra" w:hAnsi="BRH Malayalam Extra" w:cs="BRH Devanagari Extra"/>
@@ -14016,19 +13538,8 @@
                 <w:sz w:val="32"/>
                 <w:szCs w:val="40"/>
               </w:rPr>
-              <w:t>)</w:t>
-            </w:r>
-            <w:proofErr w:type="gramStart"/>
-            <w:r>
-              <w:rPr>
-                <w:rFonts w:ascii="BRH Devanagari Extra" w:hAnsi="BRH Devanagari Extra" w:cs="BRH Devanagari Extra"/>
-                <w:color w:val="000000"/>
-                <w:sz w:val="32"/>
-                <w:szCs w:val="40"/>
-              </w:rPr>
-              <w:t>-  A</w:t>
-            </w:r>
-            <w:proofErr w:type="gramEnd"/>
+              <w:t>)-  A</w:t>
+            </w:r>
             <w:r>
               <w:rPr>
                 <w:rFonts w:ascii="BRH Malayalam Extra" w:hAnsi="BRH Malayalam Extra" w:cs="BRH Devanagari Extra"/>
@@ -14390,27 +13901,7 @@
                 <w:sz w:val="32"/>
                 <w:szCs w:val="40"/>
               </w:rPr>
-              <w:t>)</w:t>
-            </w:r>
-            <w:proofErr w:type="gramStart"/>
-            <w:r>
-              <w:rPr>
-                <w:rFonts w:ascii="BRH Devanagari Extra" w:hAnsi="BRH Devanagari Extra" w:cs="BRH Devanagari Extra"/>
-                <w:color w:val="000000"/>
-                <w:sz w:val="32"/>
-                <w:szCs w:val="40"/>
-              </w:rPr>
-              <w:t>-  iÉÉæ</w:t>
-            </w:r>
-            <w:proofErr w:type="gramEnd"/>
-            <w:r>
-              <w:rPr>
-                <w:rFonts w:ascii="BRH Devanagari Extra" w:hAnsi="BRH Devanagari Extra" w:cs="BRH Devanagari Extra"/>
-                <w:color w:val="000000"/>
-                <w:sz w:val="32"/>
-                <w:szCs w:val="40"/>
-              </w:rPr>
-              <w:t xml:space="preserve"> | xÉÇ</w:t>
+              <w:t>)-  iÉÉæ | xÉÇ</w:t>
             </w:r>
             <w:r>
               <w:rPr>
@@ -14859,19 +14350,8 @@
                 <w:sz w:val="32"/>
                 <w:szCs w:val="40"/>
               </w:rPr>
-              <w:t>)</w:t>
-            </w:r>
-            <w:proofErr w:type="gramStart"/>
-            <w:r>
-              <w:rPr>
-                <w:rFonts w:ascii="BRH Devanagari Extra" w:hAnsi="BRH Devanagari Extra" w:cs="BRH Devanagari Extra"/>
-                <w:color w:val="000000"/>
-                <w:sz w:val="32"/>
-                <w:szCs w:val="40"/>
-              </w:rPr>
-              <w:t>-  xÉÇ</w:t>
-            </w:r>
-            <w:proofErr w:type="gramEnd"/>
+              <w:t>)-  xÉÇ</w:t>
+            </w:r>
             <w:r>
               <w:rPr>
                 <w:rFonts w:ascii="BRH Malayalam Extra" w:hAnsi="BRH Malayalam Extra" w:cs="BRH Devanagari Extra"/>
@@ -15140,7 +14620,6 @@
               </w:rPr>
               <w:t>–</w:t>
             </w:r>
-            <w:proofErr w:type="gramStart"/>
             <w:r>
               <w:rPr>
                 <w:rFonts w:ascii="BRH Devanagari Extra" w:hAnsi="BRH Devanagari Extra" w:cs="BRH Devanagari Extra"/>
@@ -15158,18 +14637,7 @@
                 <w:szCs w:val="40"/>
                 <w:highlight w:val="green"/>
               </w:rPr>
-              <w:t>lÉ</w:t>
-            </w:r>
-            <w:proofErr w:type="gramEnd"/>
-            <w:r>
-              <w:rPr>
-                <w:rFonts w:ascii="BRH Devanagari Extra" w:hAnsi="BRH Devanagari Extra" w:cs="BRH Devanagari Extra"/>
-                <w:color w:val="000000"/>
-                <w:sz w:val="32"/>
-                <w:szCs w:val="40"/>
-                <w:highlight w:val="green"/>
-              </w:rPr>
-              <w:t>(aqÉç)</w:t>
+              <w:t>lÉ(aqÉç)</w:t>
             </w:r>
             <w:r>
               <w:rPr>
@@ -15422,27 +14890,7 @@
                 <w:sz w:val="32"/>
                 <w:szCs w:val="40"/>
               </w:rPr>
-              <w:t>)</w:t>
-            </w:r>
-            <w:proofErr w:type="gramStart"/>
-            <w:r>
-              <w:rPr>
-                <w:rFonts w:ascii="BRH Devanagari Extra" w:hAnsi="BRH Devanagari Extra" w:cs="BRH Devanagari Extra"/>
-                <w:color w:val="000000"/>
-                <w:sz w:val="32"/>
-                <w:szCs w:val="40"/>
-              </w:rPr>
-              <w:t>-  AÉ</w:t>
-            </w:r>
-            <w:proofErr w:type="gramEnd"/>
-            <w:r>
-              <w:rPr>
-                <w:rFonts w:ascii="BRH Devanagari Extra" w:hAnsi="BRH Devanagari Extra" w:cs="BRH Devanagari Extra"/>
-                <w:color w:val="000000"/>
-                <w:sz w:val="32"/>
-                <w:szCs w:val="40"/>
-              </w:rPr>
-              <w:t xml:space="preserve"> | G</w:t>
+              <w:t>)-  AÉ | G</w:t>
             </w:r>
             <w:r>
               <w:rPr>
@@ -15774,27 +15222,7 @@
                 <w:sz w:val="32"/>
                 <w:szCs w:val="40"/>
               </w:rPr>
-              <w:t>)</w:t>
-            </w:r>
-            <w:proofErr w:type="gramStart"/>
-            <w:r>
-              <w:rPr>
-                <w:rFonts w:ascii="BRH Devanagari Extra" w:hAnsi="BRH Devanagari Extra" w:cs="BRH Devanagari Extra"/>
-                <w:color w:val="000000"/>
-                <w:sz w:val="32"/>
-                <w:szCs w:val="40"/>
-              </w:rPr>
-              <w:t>-  AÉ</w:t>
-            </w:r>
-            <w:proofErr w:type="gramEnd"/>
-            <w:r>
-              <w:rPr>
-                <w:rFonts w:ascii="BRH Devanagari Extra" w:hAnsi="BRH Devanagari Extra" w:cs="BRH Devanagari Extra"/>
-                <w:color w:val="000000"/>
-                <w:sz w:val="32"/>
-                <w:szCs w:val="40"/>
-              </w:rPr>
-              <w:t xml:space="preserve"> | G</w:t>
+              <w:t>)-  AÉ | G</w:t>
             </w:r>
             <w:r>
               <w:rPr>
@@ -16156,19 +15584,8 @@
                 <w:sz w:val="32"/>
                 <w:szCs w:val="40"/>
               </w:rPr>
-              <w:t>)</w:t>
-            </w:r>
-            <w:proofErr w:type="gramStart"/>
-            <w:r>
-              <w:rPr>
-                <w:rFonts w:ascii="BRH Devanagari Extra" w:hAnsi="BRH Devanagari Extra" w:cs="BRH Devanagari Extra"/>
-                <w:color w:val="000000"/>
-                <w:sz w:val="32"/>
-                <w:szCs w:val="40"/>
-              </w:rPr>
-              <w:t>-  C</w:t>
-            </w:r>
-            <w:proofErr w:type="gramEnd"/>
+              <w:t>)-  C</w:t>
+            </w:r>
             <w:r>
               <w:rPr>
                 <w:rFonts w:ascii="BRH Malayalam Extra" w:hAnsi="BRH Malayalam Extra" w:cs="BRH Devanagari Extra"/>
@@ -16418,19 +15835,8 @@
                 <w:sz w:val="32"/>
                 <w:szCs w:val="40"/>
               </w:rPr>
-              <w:t>)</w:t>
-            </w:r>
-            <w:proofErr w:type="gramStart"/>
-            <w:r>
-              <w:rPr>
-                <w:rFonts w:ascii="BRH Devanagari Extra" w:hAnsi="BRH Devanagari Extra" w:cs="BRH Devanagari Extra"/>
-                <w:color w:val="000000"/>
-                <w:sz w:val="32"/>
-                <w:szCs w:val="40"/>
-              </w:rPr>
-              <w:t>-  C</w:t>
-            </w:r>
-            <w:proofErr w:type="gramEnd"/>
+              <w:t>)-  C</w:t>
+            </w:r>
             <w:r>
               <w:rPr>
                 <w:rFonts w:ascii="BRH Malayalam Extra" w:hAnsi="BRH Malayalam Extra" w:cs="BRH Devanagari Extra"/>
@@ -16664,19 +16070,8 @@
                 <w:sz w:val="32"/>
                 <w:szCs w:val="40"/>
               </w:rPr>
-              <w:t>)</w:t>
-            </w:r>
-            <w:proofErr w:type="gramStart"/>
-            <w:r>
-              <w:rPr>
-                <w:rFonts w:ascii="BRH Devanagari Extra" w:hAnsi="BRH Devanagari Extra" w:cs="BRH Devanagari Extra"/>
-                <w:color w:val="000000"/>
-                <w:sz w:val="32"/>
-                <w:szCs w:val="40"/>
-              </w:rPr>
-              <w:t>-  L</w:t>
-            </w:r>
-            <w:proofErr w:type="gramEnd"/>
+              <w:t>)-  L</w:t>
+            </w:r>
             <w:r>
               <w:rPr>
                 <w:rFonts w:ascii="BRH Malayalam Extra" w:hAnsi="BRH Malayalam Extra" w:cs="BRH Devanagari Extra"/>
@@ -17067,27 +16462,7 @@
                 <w:sz w:val="32"/>
                 <w:szCs w:val="40"/>
               </w:rPr>
-              <w:t>)</w:t>
-            </w:r>
-            <w:proofErr w:type="gramStart"/>
-            <w:r>
-              <w:rPr>
-                <w:rFonts w:ascii="BRH Devanagari Extra" w:hAnsi="BRH Devanagari Extra" w:cs="BRH Devanagari Extra"/>
-                <w:color w:val="000000"/>
-                <w:sz w:val="32"/>
-                <w:szCs w:val="40"/>
-              </w:rPr>
-              <w:t>-  ClSìÉþrÉ</w:t>
-            </w:r>
-            <w:proofErr w:type="gramEnd"/>
-            <w:r>
-              <w:rPr>
-                <w:rFonts w:ascii="BRH Devanagari Extra" w:hAnsi="BRH Devanagari Extra" w:cs="BRH Devanagari Extra"/>
-                <w:color w:val="000000"/>
-                <w:sz w:val="32"/>
-                <w:szCs w:val="40"/>
-              </w:rPr>
-              <w:t xml:space="preserve"> | A</w:t>
+              <w:t>)-  ClSìÉþrÉ | A</w:t>
             </w:r>
             <w:r>
               <w:rPr>
@@ -17612,19 +16987,8 @@
                 <w:sz w:val="32"/>
                 <w:szCs w:val="40"/>
               </w:rPr>
-              <w:t>)</w:t>
-            </w:r>
-            <w:proofErr w:type="gramStart"/>
-            <w:r>
-              <w:rPr>
-                <w:rFonts w:ascii="BRH Devanagari Extra" w:hAnsi="BRH Devanagari Extra" w:cs="BRH Devanagari Extra"/>
-                <w:color w:val="000000"/>
-                <w:sz w:val="32"/>
-                <w:szCs w:val="40"/>
-              </w:rPr>
-              <w:t>-  A</w:t>
-            </w:r>
-            <w:proofErr w:type="gramEnd"/>
+              <w:t>)-  A</w:t>
+            </w:r>
             <w:r>
               <w:rPr>
                 <w:rFonts w:ascii="BRH Malayalam Extra" w:hAnsi="BRH Malayalam Extra" w:cs="BRH Devanagari Extra"/>
@@ -18193,19 +17557,8 @@
                 <w:sz w:val="32"/>
                 <w:szCs w:val="40"/>
               </w:rPr>
-              <w:t>)</w:t>
-            </w:r>
-            <w:proofErr w:type="gramStart"/>
-            <w:r>
-              <w:rPr>
-                <w:rFonts w:ascii="BRH Devanagari Extra" w:hAnsi="BRH Devanagari Extra" w:cs="BRH Devanagari Extra"/>
-                <w:color w:val="000000"/>
-                <w:sz w:val="32"/>
-                <w:szCs w:val="40"/>
-              </w:rPr>
-              <w:t>-  L</w:t>
-            </w:r>
-            <w:proofErr w:type="gramEnd"/>
+              <w:t>)-  L</w:t>
+            </w:r>
             <w:r>
               <w:rPr>
                 <w:rFonts w:ascii="BRH Malayalam Extra" w:hAnsi="BRH Malayalam Extra" w:cs="BRH Devanagari Extra"/>
@@ -18596,27 +17949,7 @@
                 <w:sz w:val="32"/>
                 <w:szCs w:val="40"/>
               </w:rPr>
-              <w:t>)</w:t>
-            </w:r>
-            <w:proofErr w:type="gramStart"/>
-            <w:r>
-              <w:rPr>
-                <w:rFonts w:ascii="BRH Devanagari Extra" w:hAnsi="BRH Devanagari Extra" w:cs="BRH Devanagari Extra"/>
-                <w:color w:val="000000"/>
-                <w:sz w:val="32"/>
-                <w:szCs w:val="40"/>
-              </w:rPr>
-              <w:t>-  ClSìÉþrÉ</w:t>
-            </w:r>
-            <w:proofErr w:type="gramEnd"/>
-            <w:r>
-              <w:rPr>
-                <w:rFonts w:ascii="BRH Devanagari Extra" w:hAnsi="BRH Devanagari Extra" w:cs="BRH Devanagari Extra"/>
-                <w:color w:val="000000"/>
-                <w:sz w:val="32"/>
-                <w:szCs w:val="40"/>
-              </w:rPr>
-              <w:t xml:space="preserve"> | A</w:t>
+              <w:t>)-  ClSìÉþrÉ | A</w:t>
             </w:r>
             <w:r>
               <w:rPr>
@@ -19151,19 +18484,8 @@
                 <w:sz w:val="32"/>
                 <w:szCs w:val="40"/>
               </w:rPr>
-              <w:t>)</w:t>
-            </w:r>
-            <w:proofErr w:type="gramStart"/>
-            <w:r>
-              <w:rPr>
-                <w:rFonts w:ascii="BRH Devanagari Extra" w:hAnsi="BRH Devanagari Extra" w:cs="BRH Devanagari Extra"/>
-                <w:color w:val="000000"/>
-                <w:sz w:val="32"/>
-                <w:szCs w:val="40"/>
-              </w:rPr>
-              <w:t>-  A</w:t>
-            </w:r>
-            <w:proofErr w:type="gramEnd"/>
+              <w:t>)-  A</w:t>
+            </w:r>
             <w:r>
               <w:rPr>
                 <w:rFonts w:ascii="BRH Malayalam Extra" w:hAnsi="BRH Malayalam Extra" w:cs="BRH Devanagari Extra"/>
@@ -19768,19 +19090,8 @@
                 <w:sz w:val="32"/>
                 <w:szCs w:val="40"/>
               </w:rPr>
-              <w:t>)</w:t>
-            </w:r>
-            <w:proofErr w:type="gramStart"/>
-            <w:r>
-              <w:rPr>
-                <w:rFonts w:ascii="BRH Devanagari Extra" w:hAnsi="BRH Devanagari Extra" w:cs="BRH Devanagari Extra"/>
-                <w:color w:val="000000"/>
-                <w:sz w:val="32"/>
-                <w:szCs w:val="40"/>
-              </w:rPr>
-              <w:t>-  L</w:t>
-            </w:r>
-            <w:proofErr w:type="gramEnd"/>
+              <w:t>)-  L</w:t>
+            </w:r>
             <w:r>
               <w:rPr>
                 <w:rFonts w:ascii="BRH Malayalam Extra" w:hAnsi="BRH Malayalam Extra" w:cs="BRH Devanagari Extra"/>
@@ -20306,19 +19617,8 @@
                 <w:sz w:val="32"/>
                 <w:szCs w:val="40"/>
               </w:rPr>
-              <w:t>)</w:t>
-            </w:r>
-            <w:proofErr w:type="gramStart"/>
-            <w:r>
-              <w:rPr>
-                <w:rFonts w:ascii="BRH Devanagari Extra" w:hAnsi="BRH Devanagari Extra" w:cs="BRH Devanagari Extra"/>
-                <w:color w:val="000000"/>
-                <w:sz w:val="32"/>
-                <w:szCs w:val="40"/>
-              </w:rPr>
-              <w:t>-  L</w:t>
-            </w:r>
-            <w:proofErr w:type="gramEnd"/>
+              <w:t>)-  L</w:t>
+            </w:r>
             <w:r>
               <w:rPr>
                 <w:rFonts w:ascii="BRH Malayalam Extra" w:hAnsi="BRH Malayalam Extra" w:cs="BRH Devanagari Extra"/>
@@ -20799,16 +20099,7 @@
                 <w:sz w:val="32"/>
                 <w:szCs w:val="40"/>
               </w:rPr>
-              <w:t>)</w:t>
-            </w:r>
-            <w:proofErr w:type="gramStart"/>
-            <w:r>
-              <w:rPr>
-                <w:rFonts w:ascii="BRH Devanagari Extra" w:hAnsi="BRH Devanagari Extra" w:cs="BRH Devanagari Extra"/>
-                <w:sz w:val="32"/>
-                <w:szCs w:val="40"/>
-              </w:rPr>
-              <w:t xml:space="preserve">-  </w:t>
+              <w:t xml:space="preserve">)-  </w:t>
             </w:r>
             <w:r>
               <w:rPr>
@@ -20819,7 +20110,6 @@
               </w:rPr>
               <w:t>C</w:t>
             </w:r>
-            <w:proofErr w:type="gramEnd"/>
             <w:r>
               <w:rPr>
                 <w:rFonts w:ascii="BRH Malayalam Extra" w:hAnsi="BRH Malayalam Extra" w:cs="BRH Devanagari Extra"/>
@@ -21230,16 +20520,7 @@
                 <w:sz w:val="32"/>
                 <w:szCs w:val="40"/>
               </w:rPr>
-              <w:t>)</w:t>
-            </w:r>
-            <w:proofErr w:type="gramStart"/>
-            <w:r>
-              <w:rPr>
-                <w:rFonts w:ascii="BRH Devanagari Extra" w:hAnsi="BRH Devanagari Extra" w:cs="BRH Devanagari Extra"/>
-                <w:sz w:val="32"/>
-                <w:szCs w:val="40"/>
-              </w:rPr>
-              <w:t xml:space="preserve">-  </w:t>
+              <w:t xml:space="preserve">)-  </w:t>
             </w:r>
             <w:r>
               <w:rPr>
@@ -21256,16 +20537,7 @@
                 <w:sz w:val="32"/>
                 <w:szCs w:val="40"/>
               </w:rPr>
-              <w:t>SìÉþrÉ</w:t>
-            </w:r>
-            <w:proofErr w:type="gramEnd"/>
-            <w:r>
-              <w:rPr>
-                <w:rFonts w:ascii="BRH Devanagari Extra" w:hAnsi="BRH Devanagari Extra" w:cs="BRH Devanagari Extra"/>
-                <w:sz w:val="32"/>
-                <w:szCs w:val="40"/>
-              </w:rPr>
-              <w:t xml:space="preserve"> | AluÉ×þeÉuÉå | mÉÑ</w:t>
+              <w:t>SìÉþrÉ | AluÉ×þeÉuÉå | mÉÑ</w:t>
             </w:r>
             <w:r>
               <w:rPr>
@@ -21620,19 +20892,8 @@
                 <w:sz w:val="32"/>
                 <w:szCs w:val="40"/>
               </w:rPr>
-              <w:t>)</w:t>
-            </w:r>
-            <w:proofErr w:type="gramStart"/>
-            <w:r>
-              <w:rPr>
-                <w:rFonts w:ascii="BRH Devanagari Extra" w:hAnsi="BRH Devanagari Extra" w:cs="BRH Devanagari Extra"/>
-                <w:color w:val="000000"/>
-                <w:sz w:val="32"/>
-                <w:szCs w:val="40"/>
-              </w:rPr>
-              <w:t>-  mÉ</w:t>
-            </w:r>
-            <w:proofErr w:type="gramEnd"/>
+              <w:t>)-  mÉ</w:t>
+            </w:r>
             <w:r>
               <w:rPr>
                 <w:rFonts w:ascii="BRH Malayalam Extra" w:hAnsi="BRH Malayalam Extra" w:cs="BRH Devanagari Extra"/>
@@ -21859,7 +21120,6 @@
               </w:rPr>
               <w:t>–</w:t>
             </w:r>
-            <w:proofErr w:type="gramStart"/>
             <w:r>
               <w:rPr>
                 <w:rFonts w:ascii="BRH Devanagari Extra" w:hAnsi="BRH Devanagari Extra" w:cs="BRH Devanagari Extra"/>
@@ -21869,7 +21129,6 @@
               </w:rPr>
               <w:t>prÉÉÿ(</w:t>
             </w:r>
-            <w:proofErr w:type="gramEnd"/>
             <w:r>
               <w:rPr>
                 <w:rFonts w:cs="BRH Devanagari Extra"/>
@@ -22106,19 +21365,8 @@
                 <w:sz w:val="32"/>
                 <w:szCs w:val="40"/>
               </w:rPr>
-              <w:t>)</w:t>
-            </w:r>
-            <w:proofErr w:type="gramStart"/>
-            <w:r>
-              <w:rPr>
-                <w:rFonts w:ascii="BRH Devanagari Extra" w:hAnsi="BRH Devanagari Extra" w:cs="BRH Devanagari Extra"/>
-                <w:color w:val="000000"/>
-                <w:sz w:val="32"/>
-                <w:szCs w:val="40"/>
-              </w:rPr>
-              <w:t>-  A</w:t>
-            </w:r>
-            <w:proofErr w:type="gramEnd"/>
+              <w:t>)-  A</w:t>
+            </w:r>
             <w:r>
               <w:rPr>
                 <w:rFonts w:ascii="BRH Malayalam Extra" w:hAnsi="BRH Malayalam Extra" w:cs="BRH Devanagari Extra"/>
@@ -22287,7 +21535,6 @@
               </w:rPr>
               <w:t>–</w:t>
             </w:r>
-            <w:proofErr w:type="gramStart"/>
             <w:r>
               <w:rPr>
                 <w:rFonts w:ascii="BRH Devanagari Extra" w:hAnsi="BRH Devanagari Extra" w:cs="BRH Devanagari Extra"/>
@@ -22297,7 +21544,6 @@
               </w:rPr>
               <w:t>prÉÉÿ(</w:t>
             </w:r>
-            <w:proofErr w:type="gramEnd"/>
             <w:r>
               <w:rPr>
                 <w:rFonts w:cs="BRH Devanagari Extra"/>
@@ -22321,7 +21567,26 @@
                 <w:sz w:val="32"/>
                 <w:szCs w:val="40"/>
               </w:rPr>
-              <w:t>)prÉþÍpÉcÉUþliÉ qÉÍpÉ</w:t>
+              <w:t>)prÉþ</w:t>
+            </w:r>
+            <w:r>
+              <w:rPr>
+                <w:rFonts w:ascii="BRH Devanagari Extra" w:hAnsi="BRH Devanagari Extra" w:cs="BRH Devanagari Extra"/>
+                <w:color w:val="000000"/>
+                <w:sz w:val="32"/>
+                <w:szCs w:val="40"/>
+                <w:highlight w:val="yellow"/>
+              </w:rPr>
+              <w:t>ÍpÉ</w:t>
+            </w:r>
+            <w:r>
+              <w:rPr>
+                <w:rFonts w:ascii="BRH Devanagari Extra" w:hAnsi="BRH Devanagari Extra" w:cs="BRH Devanagari Extra"/>
+                <w:color w:val="000000"/>
+                <w:sz w:val="32"/>
+                <w:szCs w:val="40"/>
+              </w:rPr>
+              <w:t>cÉUþliÉ qÉÍpÉ</w:t>
             </w:r>
             <w:r>
               <w:rPr>
@@ -22593,19 +21858,8 @@
                 <w:sz w:val="32"/>
                 <w:szCs w:val="40"/>
               </w:rPr>
-              <w:t>)</w:t>
-            </w:r>
-            <w:proofErr w:type="gramStart"/>
-            <w:r>
-              <w:rPr>
-                <w:rFonts w:ascii="BRH Devanagari Extra" w:hAnsi="BRH Devanagari Extra" w:cs="BRH Devanagari Extra"/>
-                <w:color w:val="000000"/>
-                <w:sz w:val="32"/>
-                <w:szCs w:val="40"/>
-              </w:rPr>
-              <w:t>-  mÉ</w:t>
-            </w:r>
-            <w:proofErr w:type="gramEnd"/>
+              <w:t>)-  mÉ</w:t>
+            </w:r>
             <w:r>
               <w:rPr>
                 <w:rFonts w:ascii="BRH Malayalam Extra" w:hAnsi="BRH Malayalam Extra" w:cs="BRH Devanagari Extra"/>
@@ -22832,7 +22086,6 @@
               </w:rPr>
               <w:t>–</w:t>
             </w:r>
-            <w:proofErr w:type="gramStart"/>
             <w:r>
               <w:rPr>
                 <w:rFonts w:ascii="BRH Devanagari Extra" w:hAnsi="BRH Devanagari Extra" w:cs="BRH Devanagari Extra"/>
@@ -22842,7 +22095,6 @@
               </w:rPr>
               <w:t>prÉÉÿ(</w:t>
             </w:r>
-            <w:proofErr w:type="gramEnd"/>
             <w:r>
               <w:rPr>
                 <w:rFonts w:cs="BRH Devanagari Extra"/>
@@ -23087,19 +22339,8 @@
                 <w:sz w:val="32"/>
                 <w:szCs w:val="40"/>
               </w:rPr>
-              <w:t>)</w:t>
-            </w:r>
-            <w:proofErr w:type="gramStart"/>
-            <w:r>
-              <w:rPr>
-                <w:rFonts w:ascii="BRH Devanagari Extra" w:hAnsi="BRH Devanagari Extra" w:cs="BRH Devanagari Extra"/>
-                <w:color w:val="000000"/>
-                <w:sz w:val="32"/>
-                <w:szCs w:val="40"/>
-              </w:rPr>
-              <w:t>-  A</w:t>
-            </w:r>
-            <w:proofErr w:type="gramEnd"/>
+              <w:t>)-  A</w:t>
+            </w:r>
             <w:r>
               <w:rPr>
                 <w:rFonts w:ascii="BRH Malayalam Extra" w:hAnsi="BRH Malayalam Extra" w:cs="BRH Devanagari Extra"/>
@@ -23268,7 +22509,6 @@
               </w:rPr>
               <w:t>–</w:t>
             </w:r>
-            <w:proofErr w:type="gramStart"/>
             <w:r>
               <w:rPr>
                 <w:rFonts w:ascii="BRH Devanagari Extra" w:hAnsi="BRH Devanagari Extra" w:cs="BRH Devanagari Extra"/>
@@ -23278,7 +22518,6 @@
               </w:rPr>
               <w:t>prÉÉÿ(</w:t>
             </w:r>
-            <w:proofErr w:type="gramEnd"/>
             <w:r>
               <w:rPr>
                 <w:rFonts w:cs="BRH Devanagari Extra"/>
@@ -23616,27 +22855,7 @@
                 <w:sz w:val="32"/>
                 <w:szCs w:val="40"/>
               </w:rPr>
-              <w:t>)</w:t>
-            </w:r>
-            <w:proofErr w:type="gramStart"/>
-            <w:r>
-              <w:rPr>
-                <w:rFonts w:ascii="BRH Devanagari Extra" w:hAnsi="BRH Devanagari Extra" w:cs="BRH Devanagari Extra"/>
-                <w:color w:val="000000"/>
-                <w:sz w:val="32"/>
-                <w:szCs w:val="40"/>
-              </w:rPr>
-              <w:t>-  AÉ</w:t>
-            </w:r>
-            <w:proofErr w:type="gramEnd"/>
-            <w:r>
-              <w:rPr>
-                <w:rFonts w:ascii="BRH Devanagari Extra" w:hAnsi="BRH Devanagari Extra" w:cs="BRH Devanagari Extra"/>
-                <w:color w:val="000000"/>
-                <w:sz w:val="32"/>
-                <w:szCs w:val="40"/>
-              </w:rPr>
-              <w:t xml:space="preserve"> | G</w:t>
+              <w:t>)-  AÉ | G</w:t>
             </w:r>
             <w:r>
               <w:rPr>
@@ -24022,27 +23241,7 @@
                 <w:sz w:val="32"/>
                 <w:szCs w:val="40"/>
               </w:rPr>
-              <w:t>)</w:t>
-            </w:r>
-            <w:proofErr w:type="gramStart"/>
-            <w:r>
-              <w:rPr>
-                <w:rFonts w:ascii="BRH Devanagari Extra" w:hAnsi="BRH Devanagari Extra" w:cs="BRH Devanagari Extra"/>
-                <w:color w:val="000000"/>
-                <w:sz w:val="32"/>
-                <w:szCs w:val="40"/>
-              </w:rPr>
-              <w:t>-  AÉ</w:t>
-            </w:r>
-            <w:proofErr w:type="gramEnd"/>
-            <w:r>
-              <w:rPr>
-                <w:rFonts w:ascii="BRH Devanagari Extra" w:hAnsi="BRH Devanagari Extra" w:cs="BRH Devanagari Extra"/>
-                <w:color w:val="000000"/>
-                <w:sz w:val="32"/>
-                <w:szCs w:val="40"/>
-              </w:rPr>
-              <w:t xml:space="preserve"> | G</w:t>
+              <w:t>)-  AÉ | G</w:t>
             </w:r>
             <w:r>
               <w:rPr>
@@ -24461,19 +23660,8 @@
                 <w:sz w:val="32"/>
                 <w:szCs w:val="40"/>
               </w:rPr>
-              <w:t>)</w:t>
-            </w:r>
-            <w:proofErr w:type="gramStart"/>
-            <w:r>
-              <w:rPr>
-                <w:rFonts w:ascii="BRH Devanagari Extra" w:hAnsi="BRH Devanagari Extra" w:cs="BRH Devanagari Extra"/>
-                <w:color w:val="000000"/>
-                <w:sz w:val="32"/>
-                <w:szCs w:val="40"/>
-              </w:rPr>
-              <w:t>-  L</w:t>
-            </w:r>
-            <w:proofErr w:type="gramEnd"/>
+              <w:t>)-  L</w:t>
+            </w:r>
             <w:r>
               <w:rPr>
                 <w:rFonts w:ascii="BRH Malayalam Extra" w:hAnsi="BRH Malayalam Extra" w:cs="BRH Devanagari Extra"/>
@@ -24895,19 +24083,8 @@
                 <w:sz w:val="32"/>
                 <w:szCs w:val="40"/>
               </w:rPr>
-              <w:t>)</w:t>
-            </w:r>
-            <w:proofErr w:type="gramStart"/>
-            <w:r>
-              <w:rPr>
-                <w:rFonts w:ascii="BRH Devanagari Extra" w:hAnsi="BRH Devanagari Extra" w:cs="BRH Devanagari Extra"/>
-                <w:color w:val="000000"/>
-                <w:sz w:val="32"/>
-                <w:szCs w:val="40"/>
-              </w:rPr>
-              <w:t>-  L</w:t>
-            </w:r>
-            <w:proofErr w:type="gramEnd"/>
+              <w:t>)-  L</w:t>
+            </w:r>
             <w:r>
               <w:rPr>
                 <w:rFonts w:ascii="BRH Malayalam Extra" w:hAnsi="BRH Malayalam Extra" w:cs="BRH Devanagari Extra"/>
@@ -25355,19 +24532,8 @@
                 <w:sz w:val="32"/>
                 <w:szCs w:val="40"/>
               </w:rPr>
-              <w:t>)</w:t>
-            </w:r>
-            <w:proofErr w:type="gramStart"/>
-            <w:r>
-              <w:rPr>
-                <w:rFonts w:ascii="BRH Devanagari Extra" w:hAnsi="BRH Devanagari Extra" w:cs="BRH Devanagari Extra"/>
-                <w:color w:val="000000"/>
-                <w:sz w:val="32"/>
-                <w:szCs w:val="40"/>
-              </w:rPr>
-              <w:t>-  AÉ</w:t>
-            </w:r>
-            <w:proofErr w:type="gramEnd"/>
+              <w:t>)-  AÉ</w:t>
+            </w:r>
             <w:r>
               <w:rPr>
                 <w:rFonts w:ascii="BRH Malayalam Extra" w:hAnsi="BRH Malayalam Extra" w:cs="BRH Devanagari Extra"/>
@@ -25503,19 +24669,8 @@
                 <w:sz w:val="32"/>
                 <w:szCs w:val="40"/>
               </w:rPr>
-              <w:t xml:space="preserve">Éç </w:t>
-            </w:r>
-            <w:proofErr w:type="gramStart"/>
-            <w:r>
-              <w:rPr>
-                <w:rFonts w:ascii="BRH Devanagari Extra" w:hAnsi="BRH Devanagari Extra" w:cs="BRH Devanagari Extra"/>
-                <w:color w:val="000000"/>
-                <w:sz w:val="32"/>
-                <w:szCs w:val="40"/>
-              </w:rPr>
-              <w:t>iÉåÿ(</w:t>
-            </w:r>
-            <w:proofErr w:type="gramEnd"/>
+              <w:t>Éç iÉåÿ(</w:t>
+            </w:r>
             <w:r>
               <w:rPr>
                 <w:rFonts w:cs="BRH Devanagari Extra"/>
@@ -25714,19 +24869,8 @@
                 <w:sz w:val="32"/>
                 <w:szCs w:val="40"/>
               </w:rPr>
-              <w:t>)</w:t>
-            </w:r>
-            <w:proofErr w:type="gramStart"/>
-            <w:r>
-              <w:rPr>
-                <w:rFonts w:ascii="BRH Devanagari Extra" w:hAnsi="BRH Devanagari Extra" w:cs="BRH Devanagari Extra"/>
-                <w:color w:val="000000"/>
-                <w:sz w:val="32"/>
-                <w:szCs w:val="40"/>
-              </w:rPr>
-              <w:t>-  AÉ</w:t>
-            </w:r>
-            <w:proofErr w:type="gramEnd"/>
+              <w:t>)-  AÉ</w:t>
+            </w:r>
             <w:r>
               <w:rPr>
                 <w:rFonts w:ascii="BRH Malayalam Extra" w:hAnsi="BRH Malayalam Extra" w:cs="BRH Devanagari Extra"/>
@@ -25860,19 +25004,8 @@
                 <w:sz w:val="32"/>
                 <w:szCs w:val="40"/>
               </w:rPr>
-              <w:t xml:space="preserve">lÉç </w:t>
-            </w:r>
-            <w:proofErr w:type="gramStart"/>
-            <w:r>
-              <w:rPr>
-                <w:rFonts w:ascii="BRH Devanagari Extra" w:hAnsi="BRH Devanagari Extra" w:cs="BRH Devanagari Extra"/>
-                <w:color w:val="000000"/>
-                <w:sz w:val="32"/>
-                <w:szCs w:val="40"/>
-              </w:rPr>
-              <w:t>iÉåÿ(</w:t>
-            </w:r>
-            <w:proofErr w:type="gramEnd"/>
+              <w:t>lÉç iÉåÿ(</w:t>
+            </w:r>
             <w:r>
               <w:rPr>
                 <w:rFonts w:cs="BRH Devanagari Extra"/>
@@ -27703,19 +26836,8 @@
                 <w:sz w:val="32"/>
                 <w:szCs w:val="40"/>
               </w:rPr>
-              <w:t>)</w:t>
-            </w:r>
-            <w:proofErr w:type="gramStart"/>
-            <w:r>
-              <w:rPr>
-                <w:rFonts w:ascii="BRH Devanagari Extra" w:hAnsi="BRH Devanagari Extra" w:cs="BRH Devanagari Extra"/>
-                <w:color w:val="000000"/>
-                <w:sz w:val="32"/>
-                <w:szCs w:val="40"/>
-              </w:rPr>
-              <w:t>-  cÉ</w:t>
-            </w:r>
-            <w:proofErr w:type="gramEnd"/>
+              <w:t>)-  cÉ</w:t>
+            </w:r>
             <w:r>
               <w:rPr>
                 <w:rFonts w:ascii="BRH Malayalam Extra" w:hAnsi="BRH Malayalam Extra" w:cs="BRH Devanagari Extra"/>
@@ -28182,19 +27304,8 @@
                 <w:sz w:val="32"/>
                 <w:szCs w:val="40"/>
               </w:rPr>
-              <w:t>)</w:t>
-            </w:r>
-            <w:proofErr w:type="gramStart"/>
-            <w:r>
-              <w:rPr>
-                <w:rFonts w:ascii="BRH Devanagari Extra" w:hAnsi="BRH Devanagari Extra" w:cs="BRH Devanagari Extra"/>
-                <w:color w:val="000000"/>
-                <w:sz w:val="32"/>
-                <w:szCs w:val="40"/>
-              </w:rPr>
-              <w:t>-  A</w:t>
-            </w:r>
-            <w:proofErr w:type="gramEnd"/>
+              <w:t>)-  A</w:t>
+            </w:r>
             <w:r>
               <w:rPr>
                 <w:rFonts w:ascii="BRH Malayalam Extra" w:hAnsi="BRH Malayalam Extra" w:cs="BRH Devanagari Extra"/>
@@ -28510,19 +27621,8 @@
                 <w:sz w:val="32"/>
                 <w:szCs w:val="40"/>
               </w:rPr>
-              <w:t>)</w:t>
-            </w:r>
-            <w:proofErr w:type="gramStart"/>
-            <w:r>
-              <w:rPr>
-                <w:rFonts w:ascii="BRH Devanagari Extra" w:hAnsi="BRH Devanagari Extra" w:cs="BRH Devanagari Extra"/>
-                <w:color w:val="000000"/>
-                <w:sz w:val="32"/>
-                <w:szCs w:val="40"/>
-              </w:rPr>
-              <w:t>-  cÉ</w:t>
-            </w:r>
-            <w:proofErr w:type="gramEnd"/>
+              <w:t>)-  cÉ</w:t>
+            </w:r>
             <w:r>
               <w:rPr>
                 <w:rFonts w:ascii="BRH Malayalam Extra" w:hAnsi="BRH Malayalam Extra" w:cs="BRH Devanagari Extra"/>
@@ -28981,19 +28081,8 @@
                 <w:sz w:val="32"/>
                 <w:szCs w:val="40"/>
               </w:rPr>
-              <w:t>)</w:t>
-            </w:r>
-            <w:proofErr w:type="gramStart"/>
-            <w:r>
-              <w:rPr>
-                <w:rFonts w:ascii="BRH Devanagari Extra" w:hAnsi="BRH Devanagari Extra" w:cs="BRH Devanagari Extra"/>
-                <w:color w:val="000000"/>
-                <w:sz w:val="32"/>
-                <w:szCs w:val="40"/>
-              </w:rPr>
-              <w:t>-  A</w:t>
-            </w:r>
-            <w:proofErr w:type="gramEnd"/>
+              <w:t>)-  A</w:t>
+            </w:r>
             <w:r>
               <w:rPr>
                 <w:rFonts w:ascii="BRH Malayalam Extra" w:hAnsi="BRH Malayalam Extra" w:cs="BRH Devanagari Extra"/>
@@ -29301,27 +28390,7 @@
                 <w:sz w:val="32"/>
                 <w:szCs w:val="40"/>
               </w:rPr>
-              <w:t>)</w:t>
-            </w:r>
-            <w:proofErr w:type="gramStart"/>
-            <w:r>
-              <w:rPr>
-                <w:rFonts w:ascii="BRH Devanagari Extra" w:hAnsi="BRH Devanagari Extra" w:cs="BRH Devanagari Extra"/>
-                <w:color w:val="000000"/>
-                <w:sz w:val="32"/>
-                <w:szCs w:val="40"/>
-              </w:rPr>
-              <w:t>-  ClSìþÈ</w:t>
-            </w:r>
-            <w:proofErr w:type="gramEnd"/>
-            <w:r>
-              <w:rPr>
-                <w:rFonts w:ascii="BRH Devanagari Extra" w:hAnsi="BRH Devanagari Extra" w:cs="BRH Devanagari Extra"/>
-                <w:color w:val="000000"/>
-                <w:sz w:val="32"/>
-                <w:szCs w:val="40"/>
-              </w:rPr>
-              <w:t xml:space="preserve"> | S</w:t>
+              <w:t>)-  ClSìþÈ | S</w:t>
             </w:r>
             <w:r>
               <w:rPr>
@@ -29734,19 +28803,8 @@
                 <w:sz w:val="32"/>
                 <w:szCs w:val="40"/>
               </w:rPr>
-              <w:t>)</w:t>
-            </w:r>
-            <w:proofErr w:type="gramStart"/>
-            <w:r>
-              <w:rPr>
-                <w:rFonts w:ascii="BRH Devanagari Extra" w:hAnsi="BRH Devanagari Extra" w:cs="BRH Devanagari Extra"/>
-                <w:color w:val="000000"/>
-                <w:sz w:val="32"/>
-                <w:szCs w:val="40"/>
-              </w:rPr>
-              <w:t>-  S</w:t>
-            </w:r>
-            <w:proofErr w:type="gramEnd"/>
+              <w:t>)-  S</w:t>
+            </w:r>
             <w:r>
               <w:rPr>
                 <w:rFonts w:ascii="BRH Malayalam Extra" w:hAnsi="BRH Malayalam Extra" w:cs="BRH Devanagari Extra"/>
@@ -30310,27 +29368,7 @@
                 <w:sz w:val="32"/>
                 <w:szCs w:val="40"/>
               </w:rPr>
-              <w:t>)</w:t>
-            </w:r>
-            <w:proofErr w:type="gramStart"/>
-            <w:r>
-              <w:rPr>
-                <w:rFonts w:ascii="BRH Devanagari Extra" w:hAnsi="BRH Devanagari Extra" w:cs="BRH Devanagari Extra"/>
-                <w:color w:val="000000"/>
-                <w:sz w:val="32"/>
-                <w:szCs w:val="40"/>
-              </w:rPr>
-              <w:t>-  mÉ</w:t>
-            </w:r>
-            <w:proofErr w:type="gramEnd"/>
-            <w:r>
-              <w:rPr>
-                <w:rFonts w:ascii="BRH Devanagari Extra" w:hAnsi="BRH Devanagari Extra" w:cs="BRH Devanagari Extra"/>
-                <w:color w:val="000000"/>
-                <w:sz w:val="32"/>
-                <w:szCs w:val="40"/>
-              </w:rPr>
-              <w:t>×</w:t>
+              <w:t>)-  mÉ×</w:t>
             </w:r>
             <w:r>
               <w:rPr>
@@ -30693,27 +29731,7 @@
                 <w:sz w:val="32"/>
                 <w:szCs w:val="40"/>
               </w:rPr>
-              <w:t>)</w:t>
-            </w:r>
-            <w:proofErr w:type="gramStart"/>
-            <w:r>
-              <w:rPr>
-                <w:rFonts w:ascii="BRH Devanagari Extra" w:hAnsi="BRH Devanagari Extra" w:cs="BRH Devanagari Extra"/>
-                <w:color w:val="000000"/>
-                <w:sz w:val="32"/>
-                <w:szCs w:val="40"/>
-              </w:rPr>
-              <w:t>-  mÉ</w:t>
-            </w:r>
-            <w:proofErr w:type="gramEnd"/>
-            <w:r>
-              <w:rPr>
-                <w:rFonts w:ascii="BRH Devanagari Extra" w:hAnsi="BRH Devanagari Extra" w:cs="BRH Devanagari Extra"/>
-                <w:color w:val="000000"/>
-                <w:sz w:val="32"/>
-                <w:szCs w:val="40"/>
-              </w:rPr>
-              <w:t>×</w:t>
+              <w:t>)-  mÉ×</w:t>
             </w:r>
             <w:r>
               <w:rPr>
@@ -30921,27 +29939,7 @@
                 <w:sz w:val="32"/>
                 <w:szCs w:val="40"/>
               </w:rPr>
-              <w:t>)</w:t>
-            </w:r>
-            <w:proofErr w:type="gramStart"/>
-            <w:r>
-              <w:rPr>
-                <w:rFonts w:ascii="BRH Devanagari Extra" w:hAnsi="BRH Devanagari Extra" w:cs="BRH Devanagari Extra"/>
-                <w:color w:val="000000"/>
-                <w:sz w:val="32"/>
-                <w:szCs w:val="40"/>
-              </w:rPr>
-              <w:t>-  ClSìþÈ</w:t>
-            </w:r>
-            <w:proofErr w:type="gramEnd"/>
-            <w:r>
-              <w:rPr>
-                <w:rFonts w:ascii="BRH Devanagari Extra" w:hAnsi="BRH Devanagari Extra" w:cs="BRH Devanagari Extra"/>
-                <w:color w:val="000000"/>
-                <w:sz w:val="32"/>
-                <w:szCs w:val="40"/>
-              </w:rPr>
-              <w:t xml:space="preserve"> | S</w:t>
+              <w:t>)-  ClSìþÈ | S</w:t>
             </w:r>
             <w:r>
               <w:rPr>
@@ -31373,19 +30371,8 @@
                 <w:sz w:val="32"/>
                 <w:szCs w:val="40"/>
               </w:rPr>
-              <w:t>)</w:t>
-            </w:r>
-            <w:proofErr w:type="gramStart"/>
-            <w:r>
-              <w:rPr>
-                <w:rFonts w:ascii="BRH Devanagari Extra" w:hAnsi="BRH Devanagari Extra" w:cs="BRH Devanagari Extra"/>
-                <w:color w:val="000000"/>
-                <w:sz w:val="32"/>
-                <w:szCs w:val="40"/>
-              </w:rPr>
-              <w:t>-  S</w:t>
-            </w:r>
-            <w:proofErr w:type="gramEnd"/>
+              <w:t>)-  S</w:t>
+            </w:r>
             <w:r>
               <w:rPr>
                 <w:rFonts w:ascii="BRH Malayalam Extra" w:hAnsi="BRH Malayalam Extra" w:cs="BRH Devanagari Extra"/>
@@ -31949,27 +30936,7 @@
                 <w:sz w:val="32"/>
                 <w:szCs w:val="40"/>
               </w:rPr>
-              <w:t>)</w:t>
-            </w:r>
-            <w:proofErr w:type="gramStart"/>
-            <w:r>
-              <w:rPr>
-                <w:rFonts w:ascii="BRH Devanagari Extra" w:hAnsi="BRH Devanagari Extra" w:cs="BRH Devanagari Extra"/>
-                <w:color w:val="000000"/>
-                <w:sz w:val="32"/>
-                <w:szCs w:val="40"/>
-              </w:rPr>
-              <w:t>-  mÉ</w:t>
-            </w:r>
-            <w:proofErr w:type="gramEnd"/>
-            <w:r>
-              <w:rPr>
-                <w:rFonts w:ascii="BRH Devanagari Extra" w:hAnsi="BRH Devanagari Extra" w:cs="BRH Devanagari Extra"/>
-                <w:color w:val="000000"/>
-                <w:sz w:val="32"/>
-                <w:szCs w:val="40"/>
-              </w:rPr>
-              <w:t>×</w:t>
+              <w:t>)-  mÉ×</w:t>
             </w:r>
             <w:r>
               <w:rPr>
@@ -32342,27 +31309,7 @@
                 <w:sz w:val="32"/>
                 <w:szCs w:val="40"/>
               </w:rPr>
-              <w:t>)</w:t>
-            </w:r>
-            <w:proofErr w:type="gramStart"/>
-            <w:r>
-              <w:rPr>
-                <w:rFonts w:ascii="BRH Devanagari Extra" w:hAnsi="BRH Devanagari Extra" w:cs="BRH Devanagari Extra"/>
-                <w:color w:val="000000"/>
-                <w:sz w:val="32"/>
-                <w:szCs w:val="40"/>
-              </w:rPr>
-              <w:t>-  mÉ</w:t>
-            </w:r>
-            <w:proofErr w:type="gramEnd"/>
-            <w:r>
-              <w:rPr>
-                <w:rFonts w:ascii="BRH Devanagari Extra" w:hAnsi="BRH Devanagari Extra" w:cs="BRH Devanagari Extra"/>
-                <w:color w:val="000000"/>
-                <w:sz w:val="32"/>
-                <w:szCs w:val="40"/>
-              </w:rPr>
-              <w:t>×</w:t>
+              <w:t>)-  mÉ×</w:t>
             </w:r>
             <w:r>
               <w:rPr>
@@ -32581,19 +31528,8 @@
                 <w:sz w:val="32"/>
                 <w:szCs w:val="40"/>
               </w:rPr>
-              <w:t>)</w:t>
-            </w:r>
-            <w:proofErr w:type="gramStart"/>
-            <w:r>
-              <w:rPr>
-                <w:rFonts w:ascii="BRH Devanagari Extra" w:hAnsi="BRH Devanagari Extra" w:cs="BRH Devanagari Extra"/>
-                <w:color w:val="000000"/>
-                <w:sz w:val="32"/>
-                <w:szCs w:val="40"/>
-              </w:rPr>
-              <w:t>-  iÉå</w:t>
-            </w:r>
-            <w:proofErr w:type="gramEnd"/>
+              <w:t>)-  iÉå</w:t>
+            </w:r>
             <w:r>
               <w:rPr>
                 <w:rFonts w:ascii="BRH Malayalam Extra" w:hAnsi="BRH Malayalam Extra" w:cs="BRH Devanagari Extra"/>
@@ -33058,19 +31994,8 @@
                 <w:sz w:val="32"/>
                 <w:szCs w:val="40"/>
               </w:rPr>
-              <w:t>)</w:t>
-            </w:r>
-            <w:proofErr w:type="gramStart"/>
-            <w:r>
-              <w:rPr>
-                <w:rFonts w:ascii="BRH Devanagari Extra" w:hAnsi="BRH Devanagari Extra" w:cs="BRH Devanagari Extra"/>
-                <w:color w:val="000000"/>
-                <w:sz w:val="32"/>
-                <w:szCs w:val="40"/>
-              </w:rPr>
-              <w:t>-  ÌuÉ</w:t>
-            </w:r>
-            <w:proofErr w:type="gramEnd"/>
+              <w:t>)-  ÌuÉ</w:t>
+            </w:r>
             <w:r>
               <w:rPr>
                 <w:rFonts w:ascii="BRH Malayalam Extra" w:hAnsi="BRH Malayalam Extra" w:cs="BRH Devanagari Extra"/>
@@ -33454,19 +32379,8 @@
                 <w:sz w:val="32"/>
                 <w:szCs w:val="40"/>
               </w:rPr>
-              <w:t>)</w:t>
-            </w:r>
-            <w:proofErr w:type="gramStart"/>
-            <w:r>
-              <w:rPr>
-                <w:rFonts w:ascii="BRH Devanagari Extra" w:hAnsi="BRH Devanagari Extra" w:cs="BRH Devanagari Extra"/>
-                <w:color w:val="000000"/>
-                <w:sz w:val="32"/>
-                <w:szCs w:val="40"/>
-              </w:rPr>
-              <w:t>-  iÉå</w:t>
-            </w:r>
-            <w:proofErr w:type="gramEnd"/>
+              <w:t>)-  iÉå</w:t>
+            </w:r>
             <w:r>
               <w:rPr>
                 <w:rFonts w:ascii="BRH Malayalam Extra" w:hAnsi="BRH Malayalam Extra" w:cs="BRH Devanagari Extra"/>
@@ -33931,19 +32845,8 @@
                 <w:sz w:val="32"/>
                 <w:szCs w:val="40"/>
               </w:rPr>
-              <w:t>)</w:t>
-            </w:r>
-            <w:proofErr w:type="gramStart"/>
-            <w:r>
-              <w:rPr>
-                <w:rFonts w:ascii="BRH Devanagari Extra" w:hAnsi="BRH Devanagari Extra" w:cs="BRH Devanagari Extra"/>
-                <w:color w:val="000000"/>
-                <w:sz w:val="32"/>
-                <w:szCs w:val="40"/>
-              </w:rPr>
-              <w:t>-  ÌuÉ</w:t>
-            </w:r>
-            <w:proofErr w:type="gramEnd"/>
+              <w:t>)-  ÌuÉ</w:t>
+            </w:r>
             <w:r>
               <w:rPr>
                 <w:rFonts w:ascii="BRH Malayalam Extra" w:hAnsi="BRH Malayalam Extra" w:cs="BRH Devanagari Extra"/>
@@ -34334,19 +33237,8 @@
                 <w:sz w:val="32"/>
                 <w:szCs w:val="40"/>
               </w:rPr>
-              <w:t>)</w:t>
-            </w:r>
-            <w:proofErr w:type="gramStart"/>
-            <w:r>
-              <w:rPr>
-                <w:rFonts w:ascii="BRH Devanagari Extra" w:hAnsi="BRH Devanagari Extra" w:cs="BRH Devanagari Extra"/>
-                <w:color w:val="000000"/>
-                <w:sz w:val="32"/>
-                <w:szCs w:val="40"/>
-              </w:rPr>
-              <w:t>-  uÉÏ</w:t>
-            </w:r>
-            <w:proofErr w:type="gramEnd"/>
+              <w:t>)-  uÉÏ</w:t>
+            </w:r>
             <w:r>
               <w:rPr>
                 <w:rFonts w:ascii="BRH Malayalam Extra" w:hAnsi="BRH Malayalam Extra" w:cs="BRH Devanagari Extra"/>
@@ -34643,19 +33535,8 @@
                 <w:sz w:val="32"/>
                 <w:szCs w:val="40"/>
               </w:rPr>
-              <w:t>)</w:t>
-            </w:r>
-            <w:proofErr w:type="gramStart"/>
-            <w:r>
-              <w:rPr>
-                <w:rFonts w:ascii="BRH Devanagari Extra" w:hAnsi="BRH Devanagari Extra" w:cs="BRH Devanagari Extra"/>
-                <w:color w:val="000000"/>
-                <w:sz w:val="32"/>
-                <w:szCs w:val="40"/>
-              </w:rPr>
-              <w:t>-  uÉÏ</w:t>
-            </w:r>
-            <w:proofErr w:type="gramEnd"/>
+              <w:t>)-  uÉÏ</w:t>
+            </w:r>
             <w:r>
               <w:rPr>
                 <w:rFonts w:ascii="BRH Malayalam Extra" w:hAnsi="BRH Malayalam Extra" w:cs="BRH Devanagari Extra"/>
@@ -34957,27 +33838,7 @@
                 <w:sz w:val="32"/>
                 <w:szCs w:val="40"/>
               </w:rPr>
-              <w:t>)</w:t>
-            </w:r>
-            <w:proofErr w:type="gramStart"/>
-            <w:r>
-              <w:rPr>
-                <w:rFonts w:ascii="BRH Devanagari Extra" w:hAnsi="BRH Devanagari Extra" w:cs="BRH Devanagari Extra"/>
-                <w:color w:val="000000"/>
-                <w:sz w:val="32"/>
-                <w:szCs w:val="40"/>
-              </w:rPr>
-              <w:t>-  ´</w:t>
-            </w:r>
-            <w:proofErr w:type="gramEnd"/>
-            <w:r>
-              <w:rPr>
-                <w:rFonts w:ascii="BRH Devanagari Extra" w:hAnsi="BRH Devanagari Extra" w:cs="BRH Devanagari Extra"/>
-                <w:color w:val="000000"/>
-                <w:sz w:val="32"/>
-                <w:szCs w:val="40"/>
-              </w:rPr>
-              <w:t>ÉÑirÉæÿ | AmÉþ | uÉ×</w:t>
+              <w:t>)-  ´ÉÑirÉæÿ | AmÉþ | uÉ×</w:t>
             </w:r>
             <w:r>
               <w:rPr>
@@ -35370,27 +34231,7 @@
                 <w:sz w:val="32"/>
                 <w:szCs w:val="40"/>
               </w:rPr>
-              <w:t>)</w:t>
-            </w:r>
-            <w:proofErr w:type="gramStart"/>
-            <w:r>
-              <w:rPr>
-                <w:rFonts w:ascii="BRH Devanagari Extra" w:hAnsi="BRH Devanagari Extra" w:cs="BRH Devanagari Extra"/>
-                <w:color w:val="000000"/>
-                <w:sz w:val="32"/>
-                <w:szCs w:val="40"/>
-              </w:rPr>
-              <w:t>-  AmÉþ</w:t>
-            </w:r>
-            <w:proofErr w:type="gramEnd"/>
-            <w:r>
-              <w:rPr>
-                <w:rFonts w:ascii="BRH Devanagari Extra" w:hAnsi="BRH Devanagari Extra" w:cs="BRH Devanagari Extra"/>
-                <w:color w:val="000000"/>
-                <w:sz w:val="32"/>
-                <w:szCs w:val="40"/>
-              </w:rPr>
-              <w:t xml:space="preserve"> | uÉ×</w:t>
+              <w:t>)-  AmÉþ | uÉ×</w:t>
             </w:r>
             <w:r>
               <w:rPr>
@@ -35640,27 +34481,7 @@
                 <w:sz w:val="32"/>
                 <w:szCs w:val="40"/>
               </w:rPr>
-              <w:t>)</w:t>
-            </w:r>
-            <w:proofErr w:type="gramStart"/>
-            <w:r>
-              <w:rPr>
-                <w:rFonts w:ascii="BRH Devanagari Extra" w:hAnsi="BRH Devanagari Extra" w:cs="BRH Devanagari Extra"/>
-                <w:color w:val="000000"/>
-                <w:sz w:val="32"/>
-                <w:szCs w:val="40"/>
-              </w:rPr>
-              <w:t>-  ´</w:t>
-            </w:r>
-            <w:proofErr w:type="gramEnd"/>
-            <w:r>
-              <w:rPr>
-                <w:rFonts w:ascii="BRH Devanagari Extra" w:hAnsi="BRH Devanagari Extra" w:cs="BRH Devanagari Extra"/>
-                <w:color w:val="000000"/>
-                <w:sz w:val="32"/>
-                <w:szCs w:val="40"/>
-              </w:rPr>
-              <w:t>ÉÑirÉæÿ | AmÉþ | uÉ×</w:t>
+              <w:t>)-  ´ÉÑirÉæÿ | AmÉþ | uÉ×</w:t>
             </w:r>
             <w:r>
               <w:rPr>
@@ -36038,27 +34859,7 @@
                 <w:sz w:val="32"/>
                 <w:szCs w:val="40"/>
               </w:rPr>
-              <w:t>)</w:t>
-            </w:r>
-            <w:proofErr w:type="gramStart"/>
-            <w:r>
-              <w:rPr>
-                <w:rFonts w:ascii="BRH Devanagari Extra" w:hAnsi="BRH Devanagari Extra" w:cs="BRH Devanagari Extra"/>
-                <w:color w:val="000000"/>
-                <w:sz w:val="32"/>
-                <w:szCs w:val="40"/>
-              </w:rPr>
-              <w:t>-  AmÉþ</w:t>
-            </w:r>
-            <w:proofErr w:type="gramEnd"/>
-            <w:r>
-              <w:rPr>
-                <w:rFonts w:ascii="BRH Devanagari Extra" w:hAnsi="BRH Devanagari Extra" w:cs="BRH Devanagari Extra"/>
-                <w:color w:val="000000"/>
-                <w:sz w:val="32"/>
-                <w:szCs w:val="40"/>
-              </w:rPr>
-              <w:t xml:space="preserve"> | uÉ×</w:t>
+              <w:t>)-  AmÉþ | uÉ×</w:t>
             </w:r>
             <w:r>
               <w:rPr>
@@ -36313,19 +35114,8 @@
                 <w:sz w:val="32"/>
                 <w:szCs w:val="40"/>
               </w:rPr>
-              <w:t>)</w:t>
-            </w:r>
-            <w:proofErr w:type="gramStart"/>
-            <w:r>
-              <w:rPr>
-                <w:rFonts w:ascii="BRH Devanagari Extra" w:hAnsi="BRH Devanagari Extra" w:cs="BRH Devanagari Extra"/>
-                <w:color w:val="000000"/>
-                <w:sz w:val="32"/>
-                <w:szCs w:val="40"/>
-              </w:rPr>
-              <w:t>-  E</w:t>
-            </w:r>
-            <w:proofErr w:type="gramEnd"/>
+              <w:t>)-  E</w:t>
+            </w:r>
             <w:r>
               <w:rPr>
                 <w:rFonts w:ascii="BRH Malayalam Extra" w:hAnsi="BRH Malayalam Extra" w:cs="BRH Devanagari Extra"/>
@@ -36723,19 +35513,8 @@
                 <w:sz w:val="32"/>
                 <w:szCs w:val="40"/>
               </w:rPr>
-              <w:t>)</w:t>
-            </w:r>
-            <w:proofErr w:type="gramStart"/>
-            <w:r>
-              <w:rPr>
-                <w:rFonts w:ascii="BRH Devanagari Extra" w:hAnsi="BRH Devanagari Extra" w:cs="BRH Devanagari Extra"/>
-                <w:color w:val="000000"/>
-                <w:sz w:val="32"/>
-                <w:szCs w:val="40"/>
-              </w:rPr>
-              <w:t>-  zÉ</w:t>
-            </w:r>
-            <w:proofErr w:type="gramEnd"/>
+              <w:t>)-  zÉ</w:t>
+            </w:r>
             <w:r>
               <w:rPr>
                 <w:rFonts w:ascii="BRH Malayalam Extra" w:hAnsi="BRH Malayalam Extra" w:cs="BRH Devanagari Extra"/>
@@ -37304,19 +36083,8 @@
                 <w:sz w:val="32"/>
                 <w:szCs w:val="40"/>
               </w:rPr>
-              <w:t>)</w:t>
-            </w:r>
-            <w:proofErr w:type="gramStart"/>
-            <w:r>
-              <w:rPr>
-                <w:rFonts w:ascii="BRH Devanagari Extra" w:hAnsi="BRH Devanagari Extra" w:cs="BRH Devanagari Extra"/>
-                <w:color w:val="000000"/>
-                <w:sz w:val="32"/>
-                <w:szCs w:val="40"/>
-              </w:rPr>
-              <w:t>-  E</w:t>
-            </w:r>
-            <w:proofErr w:type="gramEnd"/>
+              <w:t>)-  E</w:t>
+            </w:r>
             <w:r>
               <w:rPr>
                 <w:rFonts w:ascii="BRH Malayalam Extra" w:hAnsi="BRH Malayalam Extra" w:cs="BRH Devanagari Extra"/>
@@ -37716,19 +36484,8 @@
                 <w:sz w:val="32"/>
                 <w:szCs w:val="40"/>
               </w:rPr>
-              <w:t>)</w:t>
-            </w:r>
-            <w:proofErr w:type="gramStart"/>
-            <w:r>
-              <w:rPr>
-                <w:rFonts w:ascii="BRH Devanagari Extra" w:hAnsi="BRH Devanagari Extra" w:cs="BRH Devanagari Extra"/>
-                <w:color w:val="000000"/>
-                <w:sz w:val="32"/>
-                <w:szCs w:val="40"/>
-              </w:rPr>
-              <w:t>-  zÉ</w:t>
-            </w:r>
-            <w:proofErr w:type="gramEnd"/>
+              <w:t>)-  zÉ</w:t>
+            </w:r>
             <w:r>
               <w:rPr>
                 <w:rFonts w:ascii="BRH Malayalam Extra" w:hAnsi="BRH Malayalam Extra" w:cs="BRH Devanagari Extra"/>
@@ -38441,27 +37198,7 @@
           <w:szCs w:val="32"/>
         </w:rPr>
         <w:lastRenderedPageBreak/>
-        <w:t>(</w:t>
-      </w:r>
-      <w:proofErr w:type="gramStart"/>
-      <w:r>
-        <w:rPr>
-          <w:b/>
-          <w:bCs/>
-          <w:sz w:val="28"/>
-          <w:szCs w:val="32"/>
-        </w:rPr>
-        <w:t>ignore</w:t>
-      </w:r>
-      <w:proofErr w:type="gramEnd"/>
-      <w:r>
-        <w:rPr>
-          <w:b/>
-          <w:bCs/>
-          <w:sz w:val="28"/>
-          <w:szCs w:val="32"/>
-        </w:rPr>
-        <w:t xml:space="preserve"> those which are already incorporated in your book’s version and date)</w:t>
+        <w:t>(ignore those which are already incorporated in your book’s version and date)</w:t>
       </w:r>
     </w:p>
     <w:tbl>

</xml_diff>